<commit_message>
week 3 article page done but not comments
</commit_message>
<xml_diff>
--- a/Week 3/mvc.docx
+++ b/Week 3/mvc.docx
@@ -22,14 +22,113 @@
       <w:r>
         <w:t>using functions from the model</w:t>
       </w:r>
+    </w:p>
+    <w:p>
+      <w:r>
+        <w:t xml:space="preserve">The view communicates with the model to get the data to display </w:t>
+      </w:r>
+    </w:p>
+    <w:p/>
+    <w:p/>
+    <w:p>
+      <w:r>
+        <w:t>Week 3 page:</w:t>
+      </w:r>
+    </w:p>
+    <w:p>
+      <w:r>
+        <w:t>Card info functions will be in the model</w:t>
+      </w:r>
+    </w:p>
+    <w:p>
+      <w:r>
+        <w:t>Displaying the card functions will be in the view</w:t>
+      </w:r>
+    </w:p>
+    <w:p/>
+    <w:p/>
+    <w:p>
+      <w:r>
+        <w:t>Articles:</w:t>
+      </w:r>
+    </w:p>
+    <w:p>
+      <w:r>
+        <w:t xml:space="preserve">Get article title, slideshow, article text, author, comments amount, comments functions from the model using a function called </w:t>
+      </w:r>
+      <w:proofErr w:type="spellStart"/>
+      <w:r>
+        <w:rPr>
+          <w:lang w:val="en-US"/>
+        </w:rPr>
+        <w:t>getArticle</w:t>
+      </w:r>
+      <w:proofErr w:type="spellEnd"/>
+      <w:r>
+        <w:rPr>
+          <w:lang w:val="en-US"/>
+        </w:rPr>
+        <w:t>($id</w:t>
+      </w:r>
+      <w:r>
+        <w:rPr>
+          <w:lang w:val="en-US"/>
+        </w:rPr>
+        <w:t>)</w:t>
+      </w:r>
+      <w:r>
+        <w:t xml:space="preserve"> and display on the view</w:t>
+      </w:r>
+      <w:r>
+        <w:t>.</w:t>
+      </w:r>
+    </w:p>
+    <w:p>
+      <w:r>
+        <w:t xml:space="preserve">Functions for </w:t>
+      </w:r>
+      <w:r>
+        <w:t>article title, slideshow, article text, author, comments amount, comments</w:t>
+      </w:r>
+      <w:r>
+        <w:t xml:space="preserve"> will be within a function called </w:t>
+      </w:r>
+      <w:proofErr w:type="spellStart"/>
+      <w:r>
+        <w:t>getArticle</w:t>
+      </w:r>
+      <w:proofErr w:type="spellEnd"/>
+      <w:r>
+        <w:t>($id) in the model</w:t>
+      </w:r>
+    </w:p>
+    <w:p>
+      <w:r>
+        <w:t xml:space="preserve">Function to insert a comment into the database will be in the model not within the </w:t>
+      </w:r>
+      <w:proofErr w:type="spellStart"/>
+      <w:r>
+        <w:t>getArticle</w:t>
+      </w:r>
+      <w:proofErr w:type="spellEnd"/>
+      <w:r>
+        <w:t>($id)</w:t>
+      </w:r>
+    </w:p>
+    <w:p>
+      <w:r>
+        <w:t xml:space="preserve">Inside of control there will be a file where it will get the info from the comments table and </w:t>
+      </w:r>
+      <w:r>
+        <w:t>use a function from the model to insert it to the databa</w:t>
+      </w:r>
       <w:bookmarkStart w:id="0" w:name="_GoBack"/>
       <w:bookmarkEnd w:id="0"/>
-    </w:p>
-    <w:p>
-      <w:r>
-        <w:t xml:space="preserve">The view communicates with the model to get the data to display </w:t>
-      </w:r>
-    </w:p>
+      <w:r>
+        <w:t>se</w:t>
+      </w:r>
+    </w:p>
+    <w:p/>
     <w:sectPr>
       <w:pgSz w:w="11906" w:h="16838"/>
       <w:pgMar w:top="1440" w:right="1440" w:bottom="1440" w:left="1440" w:header="708" w:footer="708" w:gutter="0"/>
@@ -57,7 +156,7 @@
       </w:pPr>
     </w:pPrDefault>
   </w:docDefaults>
-  <w:latentStyles w:defLockedState="0" w:defUIPriority="99" w:defSemiHidden="0" w:defUnhideWhenUsed="0" w:defQFormat="0" w:count="377">
+  <w:latentStyles w:defLockedState="0" w:defUIPriority="99" w:defSemiHidden="0" w:defUnhideWhenUsed="0" w:defQFormat="0" w:count="375">
     <w:lsdException w:name="Normal" w:uiPriority="0" w:qFormat="1"/>
     <w:lsdException w:name="heading 1" w:uiPriority="9" w:qFormat="1"/>
     <w:lsdException w:name="heading 2" w:semiHidden="1" w:uiPriority="9" w:unhideWhenUsed="1" w:qFormat="1"/>
@@ -163,6 +262,7 @@
     <w:lsdException w:name="HTML Sample" w:semiHidden="1" w:unhideWhenUsed="1"/>
     <w:lsdException w:name="HTML Typewriter" w:semiHidden="1" w:unhideWhenUsed="1"/>
     <w:lsdException w:name="HTML Variable" w:semiHidden="1" w:unhideWhenUsed="1"/>
+    <w:lsdException w:name="Normal Table" w:semiHidden="1" w:unhideWhenUsed="1"/>
     <w:lsdException w:name="annotation subject" w:semiHidden="1" w:unhideWhenUsed="1"/>
     <w:lsdException w:name="No List" w:semiHidden="1" w:unhideWhenUsed="1"/>
     <w:lsdException w:name="Outline List 1" w:semiHidden="1" w:unhideWhenUsed="1"/>
@@ -208,9 +308,11 @@
     <w:lsdException w:name="Table Subtle 1" w:semiHidden="1" w:unhideWhenUsed="1"/>
     <w:lsdException w:name="Table Subtle 2" w:semiHidden="1" w:unhideWhenUsed="1"/>
     <w:lsdException w:name="Table Web 1" w:semiHidden="1" w:unhideWhenUsed="1"/>
+    <w:lsdException w:name="Table Web 2" w:semiHidden="1" w:unhideWhenUsed="1"/>
     <w:lsdException w:name="Table Web 3" w:semiHidden="1" w:unhideWhenUsed="1"/>
     <w:lsdException w:name="Balloon Text" w:semiHidden="1" w:unhideWhenUsed="1"/>
     <w:lsdException w:name="Table Grid" w:uiPriority="39"/>
+    <w:lsdException w:name="Table Theme" w:semiHidden="1" w:unhideWhenUsed="1"/>
     <w:lsdException w:name="Placeholder Text" w:semiHidden="1"/>
     <w:lsdException w:name="No Spacing" w:uiPriority="1" w:qFormat="1"/>
     <w:lsdException w:name="Light Shading" w:uiPriority="60"/>
@@ -430,8 +532,6 @@
     <w:lsdException w:name="Smart Hyperlink" w:semiHidden="1" w:unhideWhenUsed="1"/>
     <w:lsdException w:name="Hashtag" w:semiHidden="1" w:unhideWhenUsed="1"/>
     <w:lsdException w:name="Unresolved Mention" w:semiHidden="1" w:unhideWhenUsed="1"/>
-    <w:lsdException w:name="Smart Link" w:semiHidden="1" w:unhideWhenUsed="1"/>
-    <w:lsdException w:name="Smart Link Error" w:semiHidden="1" w:unhideWhenUsed="1"/>
   </w:latentStyles>
   <w:style w:type="paragraph" w:default="1" w:styleId="Normal">
     <w:name w:val="Normal"/>

</xml_diff>